<commit_message>
commit late march 2015
</commit_message>
<xml_diff>
--- a/Working Document for Benefits of ISFR Paper.docx
+++ b/Working Document for Benefits of ISFR Paper.docx
@@ -400,7 +400,7 @@
         </w:rPr>
         <w:lastRenderedPageBreak/>
         <w:drawing>
-          <wp:inline distT="0" distB="0" distL="0" distR="0" wp14:anchorId="6A17D21B" wp14:editId="389583FB">
+          <wp:inline distT="0" distB="0" distL="0" distR="0" wp14:anchorId="594A44DB" wp14:editId="114064F2">
             <wp:extent cx="5943600" cy="3407410"/>
             <wp:effectExtent l="0" t="0" r="0" b="2540"/>
             <wp:docPr id="1" name="Picture 1"/>
@@ -442,7 +442,7 @@
           <w:noProof/>
         </w:rPr>
         <w:drawing>
-          <wp:inline distT="0" distB="0" distL="0" distR="0" wp14:anchorId="3604B696" wp14:editId="71DC23CB">
+          <wp:inline distT="0" distB="0" distL="0" distR="0" wp14:anchorId="6E6D5427" wp14:editId="73425DDE">
             <wp:extent cx="5943600" cy="4436110"/>
             <wp:effectExtent l="0" t="0" r="0" b="2540"/>
             <wp:docPr id="2" name="Picture 2"/>
@@ -485,7 +485,7 @@
         </w:rPr>
         <w:lastRenderedPageBreak/>
         <w:drawing>
-          <wp:inline distT="0" distB="0" distL="0" distR="0" wp14:anchorId="1B939694" wp14:editId="14D130A4">
+          <wp:inline distT="0" distB="0" distL="0" distR="0" wp14:anchorId="5417F7AC" wp14:editId="36855C39">
             <wp:extent cx="5943600" cy="4790440"/>
             <wp:effectExtent l="0" t="0" r="0" b="0"/>
             <wp:docPr id="3" name="Picture 3"/>
@@ -822,7 +822,7 @@
           <w:noProof/>
         </w:rPr>
         <w:drawing>
-          <wp:inline distT="0" distB="0" distL="0" distR="0">
+          <wp:inline distT="0" distB="0" distL="0" distR="0" wp14:anchorId="352FCF46" wp14:editId="062F7EBC">
             <wp:extent cx="3228975" cy="2686050"/>
             <wp:effectExtent l="0" t="0" r="0" b="0"/>
             <wp:docPr id="5" name="Picture 5"/>
@@ -915,7 +915,7 @@
         </w:rPr>
         <w:lastRenderedPageBreak/>
         <w:drawing>
-          <wp:inline distT="0" distB="0" distL="0" distR="0">
+          <wp:inline distT="0" distB="0" distL="0" distR="0" wp14:anchorId="671D9EA7" wp14:editId="765C5AE2">
             <wp:extent cx="3238500" cy="2695575"/>
             <wp:effectExtent l="0" t="0" r="0" b="0"/>
             <wp:docPr id="6" name="Picture 6"/>
@@ -1001,6 +1001,7 @@
       <w:r>
         <w:t xml:space="preserve"> At the same time, OGS stops running (according to the current control scheme), since the PCA is handling all of the burden. This means less potable water is being used. </w:t>
       </w:r>
+      <w:commentRangeStart w:id="0"/>
       <w:r>
         <w:rPr>
           <w:b/>
@@ -1052,6 +1053,13 @@
         </w:rPr>
         <w:t>derived cabin O2</w:t>
       </w:r>
+      <w:commentRangeEnd w:id="0"/>
+      <w:r>
+        <w:rPr>
+          <w:rStyle w:val="CommentReference"/>
+        </w:rPr>
+        <w:commentReference w:id="0"/>
+      </w:r>
       <w:r>
         <w:rPr>
           <w:b/>
@@ -1115,6 +1123,8 @@
         </w:rPr>
         <w:t>Shutdown of OGA production</w:t>
       </w:r>
+      <w:bookmarkStart w:id="1" w:name="_GoBack"/>
+      <w:bookmarkEnd w:id="1"/>
     </w:p>
     <w:p>
       <w:pPr>
@@ -1125,7 +1135,7 @@
           <w:noProof/>
         </w:rPr>
         <w:drawing>
-          <wp:inline distT="0" distB="0" distL="0" distR="0">
+          <wp:inline distT="0" distB="0" distL="0" distR="0" wp14:anchorId="501797B9" wp14:editId="3424655B">
             <wp:extent cx="3154233" cy="2743200"/>
             <wp:effectExtent l="0" t="0" r="0" b="0"/>
             <wp:docPr id="8" name="Picture 8"/>
@@ -1142,7 +1152,7 @@
                     </pic:cNvPicPr>
                   </pic:nvPicPr>
                   <pic:blipFill>
-                    <a:blip r:embed="rId10">
+                    <a:blip r:embed="rId12">
                       <a:extLst>
                         <a:ext uri="{28A0092B-C50C-407E-A947-70E740481C1C}">
                           <a14:useLocalDpi xmlns:a14="http://schemas.microsoft.com/office/drawing/2010/main" val="0"/>
@@ -1198,7 +1208,7 @@
         </w:rPr>
         <w:lastRenderedPageBreak/>
         <w:drawing>
-          <wp:inline distT="0" distB="0" distL="0" distR="0">
+          <wp:inline distT="0" distB="0" distL="0" distR="0" wp14:anchorId="73512308" wp14:editId="0AB9D4FB">
             <wp:extent cx="5900766" cy="3276600"/>
             <wp:effectExtent l="0" t="0" r="5080" b="0"/>
             <wp:docPr id="9" name="Picture 9"/>
@@ -1215,7 +1225,7 @@
                     </pic:cNvPicPr>
                   </pic:nvPicPr>
                   <pic:blipFill rotWithShape="1">
-                    <a:blip r:embed="rId11" cstate="print">
+                    <a:blip r:embed="rId13" cstate="print">
                       <a:extLst>
                         <a:ext uri="{28A0092B-C50C-407E-A947-70E740481C1C}">
                           <a14:useLocalDpi xmlns:a14="http://schemas.microsoft.com/office/drawing/2010/main" val="0"/>
@@ -1267,7 +1277,7 @@
           <w:noProof/>
         </w:rPr>
         <w:drawing>
-          <wp:inline distT="0" distB="0" distL="0" distR="0">
+          <wp:inline distT="0" distB="0" distL="0" distR="0" wp14:anchorId="162C6A64" wp14:editId="40FA4390">
             <wp:extent cx="2952627" cy="2600325"/>
             <wp:effectExtent l="0" t="0" r="0" b="0"/>
             <wp:docPr id="10" name="Picture 10"/>
@@ -1284,7 +1294,7 @@
                     </pic:cNvPicPr>
                   </pic:nvPicPr>
                   <pic:blipFill>
-                    <a:blip r:embed="rId12">
+                    <a:blip r:embed="rId14">
                       <a:extLst>
                         <a:ext uri="{28A0092B-C50C-407E-A947-70E740481C1C}">
                           <a14:useLocalDpi xmlns:a14="http://schemas.microsoft.com/office/drawing/2010/main" val="0"/>
@@ -1339,7 +1349,7 @@
         </w:rPr>
         <w:lastRenderedPageBreak/>
         <w:drawing>
-          <wp:inline distT="0" distB="0" distL="0" distR="0">
+          <wp:inline distT="0" distB="0" distL="0" distR="0" wp14:anchorId="5BFEBEDB" wp14:editId="56ECC5B4">
             <wp:extent cx="3228975" cy="2686050"/>
             <wp:effectExtent l="0" t="0" r="0" b="0"/>
             <wp:docPr id="7" name="Picture 7"/>
@@ -1356,7 +1366,7 @@
                     </pic:cNvPicPr>
                   </pic:nvPicPr>
                   <pic:blipFill>
-                    <a:blip r:embed="rId13">
+                    <a:blip r:embed="rId15">
                       <a:extLst>
                         <a:ext uri="{28A0092B-C50C-407E-A947-70E740481C1C}">
                           <a14:useLocalDpi xmlns:a14="http://schemas.microsoft.com/office/drawing/2010/main" val="0"/>
@@ -1670,7 +1680,7 @@
           <w:noProof/>
         </w:rPr>
         <w:drawing>
-          <wp:inline distT="0" distB="0" distL="0" distR="0">
+          <wp:inline distT="0" distB="0" distL="0" distR="0" wp14:anchorId="546964AE" wp14:editId="6A483C54">
             <wp:extent cx="2714625" cy="2400300"/>
             <wp:effectExtent l="0" t="0" r="0" b="0"/>
             <wp:docPr id="11" name="Picture 11"/>
@@ -1687,7 +1697,7 @@
                     </pic:cNvPicPr>
                   </pic:nvPicPr>
                   <pic:blipFill>
-                    <a:blip r:embed="rId14">
+                    <a:blip r:embed="rId16">
                       <a:extLst>
                         <a:ext uri="{28A0092B-C50C-407E-A947-70E740481C1C}">
                           <a14:useLocalDpi xmlns:a14="http://schemas.microsoft.com/office/drawing/2010/main" val="0"/>
@@ -1741,7 +1751,7 @@
           <w:noProof/>
         </w:rPr>
         <w:drawing>
-          <wp:inline distT="0" distB="0" distL="0" distR="0">
+          <wp:inline distT="0" distB="0" distL="0" distR="0" wp14:anchorId="703F498A" wp14:editId="46F529F8">
             <wp:extent cx="2800350" cy="2409825"/>
             <wp:effectExtent l="0" t="0" r="0" b="9525"/>
             <wp:docPr id="13" name="Picture 13"/>
@@ -1758,7 +1768,7 @@
                     </pic:cNvPicPr>
                   </pic:nvPicPr>
                   <pic:blipFill>
-                    <a:blip r:embed="rId15">
+                    <a:blip r:embed="rId17">
                       <a:extLst>
                         <a:ext uri="{28A0092B-C50C-407E-A947-70E740481C1C}">
                           <a14:useLocalDpi xmlns:a14="http://schemas.microsoft.com/office/drawing/2010/main" val="0"/>
@@ -1835,7 +1845,7 @@
         </w:rPr>
         <w:lastRenderedPageBreak/>
         <w:drawing>
-          <wp:inline distT="0" distB="0" distL="0" distR="0">
+          <wp:inline distT="0" distB="0" distL="0" distR="0" wp14:anchorId="4657EC3B" wp14:editId="360E64CF">
             <wp:extent cx="5728273" cy="3105150"/>
             <wp:effectExtent l="0" t="0" r="6350" b="0"/>
             <wp:docPr id="14" name="Picture 14"/>
@@ -1852,7 +1862,7 @@
                     </pic:cNvPicPr>
                   </pic:nvPicPr>
                   <pic:blipFill rotWithShape="1">
-                    <a:blip r:embed="rId16">
+                    <a:blip r:embed="rId18">
                       <a:extLst>
                         <a:ext uri="{28A0092B-C50C-407E-A947-70E740481C1C}">
                           <a14:useLocalDpi xmlns:a14="http://schemas.microsoft.com/office/drawing/2010/main" val="0"/>
@@ -1904,7 +1914,7 @@
           <w:noProof/>
         </w:rPr>
         <w:drawing>
-          <wp:inline distT="0" distB="0" distL="0" distR="0">
+          <wp:inline distT="0" distB="0" distL="0" distR="0" wp14:anchorId="613E16B7" wp14:editId="25FA4931">
             <wp:extent cx="3143250" cy="2438400"/>
             <wp:effectExtent l="0" t="0" r="0" b="0"/>
             <wp:docPr id="15" name="Picture 15"/>
@@ -1921,7 +1931,7 @@
                     </pic:cNvPicPr>
                   </pic:nvPicPr>
                   <pic:blipFill>
-                    <a:blip r:embed="rId17">
+                    <a:blip r:embed="rId19">
                       <a:extLst>
                         <a:ext uri="{28A0092B-C50C-407E-A947-70E740481C1C}">
                           <a14:useLocalDpi xmlns:a14="http://schemas.microsoft.com/office/drawing/2010/main" val="0"/>
@@ -1985,7 +1995,7 @@
         </w:rPr>
         <w:lastRenderedPageBreak/>
         <w:drawing>
-          <wp:inline distT="0" distB="0" distL="0" distR="0">
+          <wp:inline distT="0" distB="0" distL="0" distR="0" wp14:anchorId="0DD6A70F" wp14:editId="7ED39E25">
             <wp:extent cx="3236976" cy="2809875"/>
             <wp:effectExtent l="0" t="0" r="1905" b="0"/>
             <wp:docPr id="17" name="Picture 17"/>
@@ -2002,7 +2012,7 @@
                     </pic:cNvPicPr>
                   </pic:nvPicPr>
                   <pic:blipFill>
-                    <a:blip r:embed="rId18">
+                    <a:blip r:embed="rId20">
                       <a:extLst>
                         <a:ext uri="{28A0092B-C50C-407E-A947-70E740481C1C}">
                           <a14:useLocalDpi xmlns:a14="http://schemas.microsoft.com/office/drawing/2010/main" val="0"/>
@@ -2203,7 +2213,7 @@
         </w:rPr>
         <w:lastRenderedPageBreak/>
         <w:drawing>
-          <wp:inline distT="0" distB="0" distL="0" distR="0">
+          <wp:inline distT="0" distB="0" distL="0" distR="0" wp14:anchorId="1766FE62" wp14:editId="6539C2B3">
             <wp:extent cx="2876550" cy="2424409"/>
             <wp:effectExtent l="0" t="0" r="0" b="0"/>
             <wp:docPr id="18" name="Picture 18"/>
@@ -2220,7 +2230,7 @@
                     </pic:cNvPicPr>
                   </pic:nvPicPr>
                   <pic:blipFill>
-                    <a:blip r:embed="rId19">
+                    <a:blip r:embed="rId21">
                       <a:extLst>
                         <a:ext uri="{28A0092B-C50C-407E-A947-70E740481C1C}">
                           <a14:useLocalDpi xmlns:a14="http://schemas.microsoft.com/office/drawing/2010/main" val="0"/>
@@ -2280,7 +2290,7 @@
         </w:rPr>
         <w:lastRenderedPageBreak/>
         <w:drawing>
-          <wp:inline distT="0" distB="0" distL="0" distR="0">
+          <wp:inline distT="0" distB="0" distL="0" distR="0" wp14:anchorId="73EF49B5" wp14:editId="3DEB882F">
             <wp:extent cx="3076575" cy="2762250"/>
             <wp:effectExtent l="0" t="0" r="0" b="0"/>
             <wp:docPr id="19" name="Picture 19"/>
@@ -2297,7 +2307,7 @@
                     </pic:cNvPicPr>
                   </pic:nvPicPr>
                   <pic:blipFill>
-                    <a:blip r:embed="rId20">
+                    <a:blip r:embed="rId22">
                       <a:extLst>
                         <a:ext uri="{28A0092B-C50C-407E-A947-70E740481C1C}">
                           <a14:useLocalDpi xmlns:a14="http://schemas.microsoft.com/office/drawing/2010/main" val="0"/>
@@ -2333,7 +2343,7 @@
           <w:noProof/>
         </w:rPr>
         <w:drawing>
-          <wp:inline distT="0" distB="0" distL="0" distR="0">
+          <wp:inline distT="0" distB="0" distL="0" distR="0" wp14:anchorId="0FD44E6A" wp14:editId="5ED0FC17">
             <wp:extent cx="3352800" cy="2943225"/>
             <wp:effectExtent l="0" t="0" r="0" b="9525"/>
             <wp:docPr id="20" name="Picture 20"/>
@@ -2350,7 +2360,7 @@
                     </pic:cNvPicPr>
                   </pic:nvPicPr>
                   <pic:blipFill>
-                    <a:blip r:embed="rId21">
+                    <a:blip r:embed="rId23">
                       <a:extLst>
                         <a:ext uri="{28A0092B-C50C-407E-A947-70E740481C1C}">
                           <a14:useLocalDpi xmlns:a14="http://schemas.microsoft.com/office/drawing/2010/main" val="0"/>
@@ -2392,7 +2402,7 @@
         </w:rPr>
         <w:lastRenderedPageBreak/>
         <w:drawing>
-          <wp:inline distT="0" distB="0" distL="0" distR="0">
+          <wp:inline distT="0" distB="0" distL="0" distR="0" wp14:anchorId="1263F86B" wp14:editId="203DD03A">
             <wp:extent cx="3076575" cy="2752725"/>
             <wp:effectExtent l="0" t="0" r="0" b="9525"/>
             <wp:docPr id="21" name="Picture 21"/>
@@ -2409,7 +2419,7 @@
                     </pic:cNvPicPr>
                   </pic:nvPicPr>
                   <pic:blipFill>
-                    <a:blip r:embed="rId22">
+                    <a:blip r:embed="rId24">
                       <a:extLst>
                         <a:ext uri="{28A0092B-C50C-407E-A947-70E740481C1C}">
                           <a14:useLocalDpi xmlns:a14="http://schemas.microsoft.com/office/drawing/2010/main" val="0"/>
@@ -2528,25 +2538,7 @@
         <w:spacing w:after="0" w:line="240" w:lineRule="auto"/>
       </w:pPr>
       <w:r>
-        <w:t xml:space="preserve">ISRU-derived </w:t>
-      </w:r>
-      <w:r>
-        <w:t>N</w:t>
-      </w:r>
-      <w:r>
-        <w:t xml:space="preserve">2 rate of introduction: </w:t>
-      </w:r>
-      <w:r>
-        <w:t>2</w:t>
-      </w:r>
-      <w:r>
-        <w:t>.</w:t>
-      </w:r>
-      <w:r>
-        <w:t>04</w:t>
-      </w:r>
-      <w:r>
-        <w:t>moles/hour</w:t>
+        <w:t>ISRU-derived N2 rate of introduction: 2.04moles/hour</w:t>
       </w:r>
     </w:p>
     <w:p>
@@ -2652,7 +2644,7 @@
         </w:rPr>
         <w:lastRenderedPageBreak/>
         <w:drawing>
-          <wp:inline distT="0" distB="0" distL="0" distR="0" wp14:anchorId="27700433" wp14:editId="21811953">
+          <wp:inline distT="0" distB="0" distL="0" distR="0" wp14:anchorId="7E6A131D" wp14:editId="466C3BC4">
             <wp:extent cx="3629025" cy="3086100"/>
             <wp:effectExtent l="0" t="0" r="9525" b="0"/>
             <wp:docPr id="12" name="Picture 12"/>
@@ -2667,7 +2659,7 @@
                     <pic:cNvPicPr/>
                   </pic:nvPicPr>
                   <pic:blipFill rotWithShape="1">
-                    <a:blip r:embed="rId23"/>
+                    <a:blip r:embed="rId25"/>
                     <a:srcRect l="1942" t="19905" r="5582" b="3318"/>
                     <a:stretch/>
                   </pic:blipFill>
@@ -2758,111 +2750,10 @@
           <w:noProof/>
         </w:rPr>
         <w:drawing>
-          <wp:inline distT="0" distB="0" distL="0" distR="0" wp14:anchorId="2E90EBD6" wp14:editId="07C645FE">
+          <wp:inline distT="0" distB="0" distL="0" distR="0" wp14:anchorId="413DAE56" wp14:editId="7655F4CD">
             <wp:extent cx="3581400" cy="3638550"/>
             <wp:effectExtent l="0" t="0" r="0" b="0"/>
             <wp:docPr id="16" name="Picture 16"/>
-            <wp:cNvGraphicFramePr>
-              <a:graphicFrameLocks xmlns:a="http://schemas.openxmlformats.org/drawingml/2006/main" noChangeAspect="1"/>
-            </wp:cNvGraphicFramePr>
-            <a:graphic xmlns:a="http://schemas.openxmlformats.org/drawingml/2006/main">
-              <a:graphicData uri="http://schemas.openxmlformats.org/drawingml/2006/picture">
-                <pic:pic xmlns:pic="http://schemas.openxmlformats.org/drawingml/2006/picture">
-                  <pic:nvPicPr>
-                    <pic:cNvPr id="1" name=""/>
-                    <pic:cNvPicPr/>
-                  </pic:nvPicPr>
-                  <pic:blipFill>
-                    <a:blip r:embed="rId24"/>
-                    <a:stretch>
-                      <a:fillRect/>
-                    </a:stretch>
-                  </pic:blipFill>
-                  <pic:spPr>
-                    <a:xfrm>
-                      <a:off x="0" y="0"/>
-                      <a:ext cx="3581400" cy="3638550"/>
-                    </a:xfrm>
-                    <a:prstGeom prst="rect">
-                      <a:avLst/>
-                    </a:prstGeom>
-                  </pic:spPr>
-                </pic:pic>
-              </a:graphicData>
-            </a:graphic>
-          </wp:inline>
-        </w:drawing>
-      </w:r>
-    </w:p>
-    <w:p>
-      <w:pPr>
-        <w:spacing w:after="0" w:line="240" w:lineRule="auto"/>
-      </w:pPr>
-    </w:p>
-    <w:p>
-      <w:pPr>
-        <w:spacing w:after="0" w:line="240" w:lineRule="auto"/>
-      </w:pPr>
-      <w:r>
-        <w:rPr>
-          <w:noProof/>
-        </w:rPr>
-        <w:lastRenderedPageBreak/>
-        <w:drawing>
-          <wp:inline distT="0" distB="0" distL="0" distR="0" wp14:anchorId="57894581" wp14:editId="27360C7C">
-            <wp:extent cx="3409950" cy="3495675"/>
-            <wp:effectExtent l="0" t="0" r="0" b="9525"/>
-            <wp:docPr id="23" name="Picture 23"/>
-            <wp:cNvGraphicFramePr>
-              <a:graphicFrameLocks xmlns:a="http://schemas.openxmlformats.org/drawingml/2006/main" noChangeAspect="1"/>
-            </wp:cNvGraphicFramePr>
-            <a:graphic xmlns:a="http://schemas.openxmlformats.org/drawingml/2006/main">
-              <a:graphicData uri="http://schemas.openxmlformats.org/drawingml/2006/picture">
-                <pic:pic xmlns:pic="http://schemas.openxmlformats.org/drawingml/2006/picture">
-                  <pic:nvPicPr>
-                    <pic:cNvPr id="1" name=""/>
-                    <pic:cNvPicPr/>
-                  </pic:nvPicPr>
-                  <pic:blipFill>
-                    <a:blip r:embed="rId25"/>
-                    <a:stretch>
-                      <a:fillRect/>
-                    </a:stretch>
-                  </pic:blipFill>
-                  <pic:spPr>
-                    <a:xfrm>
-                      <a:off x="0" y="0"/>
-                      <a:ext cx="3409950" cy="3495675"/>
-                    </a:xfrm>
-                    <a:prstGeom prst="rect">
-                      <a:avLst/>
-                    </a:prstGeom>
-                  </pic:spPr>
-                </pic:pic>
-              </a:graphicData>
-            </a:graphic>
-          </wp:inline>
-        </w:drawing>
-      </w:r>
-    </w:p>
-    <w:p>
-      <w:pPr>
-        <w:spacing w:after="0" w:line="240" w:lineRule="auto"/>
-      </w:pPr>
-    </w:p>
-    <w:p>
-      <w:pPr>
-        <w:spacing w:after="0" w:line="240" w:lineRule="auto"/>
-      </w:pPr>
-      <w:r>
-        <w:rPr>
-          <w:noProof/>
-        </w:rPr>
-        <w:drawing>
-          <wp:inline distT="0" distB="0" distL="0" distR="0" wp14:anchorId="1F7E407A" wp14:editId="51A1175D">
-            <wp:extent cx="3324225" cy="3609975"/>
-            <wp:effectExtent l="0" t="0" r="9525" b="9525"/>
-            <wp:docPr id="25" name="Picture 25"/>
             <wp:cNvGraphicFramePr>
               <a:graphicFrameLocks xmlns:a="http://schemas.openxmlformats.org/drawingml/2006/main" noChangeAspect="1"/>
             </wp:cNvGraphicFramePr>
@@ -2882,6 +2773,107 @@
                   <pic:spPr>
                     <a:xfrm>
                       <a:off x="0" y="0"/>
+                      <a:ext cx="3581400" cy="3638550"/>
+                    </a:xfrm>
+                    <a:prstGeom prst="rect">
+                      <a:avLst/>
+                    </a:prstGeom>
+                  </pic:spPr>
+                </pic:pic>
+              </a:graphicData>
+            </a:graphic>
+          </wp:inline>
+        </w:drawing>
+      </w:r>
+    </w:p>
+    <w:p>
+      <w:pPr>
+        <w:spacing w:after="0" w:line="240" w:lineRule="auto"/>
+      </w:pPr>
+    </w:p>
+    <w:p>
+      <w:pPr>
+        <w:spacing w:after="0" w:line="240" w:lineRule="auto"/>
+      </w:pPr>
+      <w:r>
+        <w:rPr>
+          <w:noProof/>
+        </w:rPr>
+        <w:lastRenderedPageBreak/>
+        <w:drawing>
+          <wp:inline distT="0" distB="0" distL="0" distR="0" wp14:anchorId="5A9D5B53" wp14:editId="61C56CEC">
+            <wp:extent cx="3409950" cy="3495675"/>
+            <wp:effectExtent l="0" t="0" r="0" b="9525"/>
+            <wp:docPr id="23" name="Picture 23"/>
+            <wp:cNvGraphicFramePr>
+              <a:graphicFrameLocks xmlns:a="http://schemas.openxmlformats.org/drawingml/2006/main" noChangeAspect="1"/>
+            </wp:cNvGraphicFramePr>
+            <a:graphic xmlns:a="http://schemas.openxmlformats.org/drawingml/2006/main">
+              <a:graphicData uri="http://schemas.openxmlformats.org/drawingml/2006/picture">
+                <pic:pic xmlns:pic="http://schemas.openxmlformats.org/drawingml/2006/picture">
+                  <pic:nvPicPr>
+                    <pic:cNvPr id="1" name=""/>
+                    <pic:cNvPicPr/>
+                  </pic:nvPicPr>
+                  <pic:blipFill>
+                    <a:blip r:embed="rId27"/>
+                    <a:stretch>
+                      <a:fillRect/>
+                    </a:stretch>
+                  </pic:blipFill>
+                  <pic:spPr>
+                    <a:xfrm>
+                      <a:off x="0" y="0"/>
+                      <a:ext cx="3409950" cy="3495675"/>
+                    </a:xfrm>
+                    <a:prstGeom prst="rect">
+                      <a:avLst/>
+                    </a:prstGeom>
+                  </pic:spPr>
+                </pic:pic>
+              </a:graphicData>
+            </a:graphic>
+          </wp:inline>
+        </w:drawing>
+      </w:r>
+    </w:p>
+    <w:p>
+      <w:pPr>
+        <w:spacing w:after="0" w:line="240" w:lineRule="auto"/>
+      </w:pPr>
+    </w:p>
+    <w:p>
+      <w:pPr>
+        <w:spacing w:after="0" w:line="240" w:lineRule="auto"/>
+      </w:pPr>
+      <w:r>
+        <w:rPr>
+          <w:noProof/>
+        </w:rPr>
+        <w:drawing>
+          <wp:inline distT="0" distB="0" distL="0" distR="0" wp14:anchorId="6DF0778B" wp14:editId="3D26F938">
+            <wp:extent cx="3324225" cy="3609975"/>
+            <wp:effectExtent l="0" t="0" r="9525" b="9525"/>
+            <wp:docPr id="25" name="Picture 25"/>
+            <wp:cNvGraphicFramePr>
+              <a:graphicFrameLocks xmlns:a="http://schemas.openxmlformats.org/drawingml/2006/main" noChangeAspect="1"/>
+            </wp:cNvGraphicFramePr>
+            <a:graphic xmlns:a="http://schemas.openxmlformats.org/drawingml/2006/main">
+              <a:graphicData uri="http://schemas.openxmlformats.org/drawingml/2006/picture">
+                <pic:pic xmlns:pic="http://schemas.openxmlformats.org/drawingml/2006/picture">
+                  <pic:nvPicPr>
+                    <pic:cNvPr id="1" name=""/>
+                    <pic:cNvPicPr/>
+                  </pic:nvPicPr>
+                  <pic:blipFill>
+                    <a:blip r:embed="rId28"/>
+                    <a:stretch>
+                      <a:fillRect/>
+                    </a:stretch>
+                  </pic:blipFill>
+                  <pic:spPr>
+                    <a:xfrm>
+                      <a:off x="0" y="0"/>
                       <a:ext cx="3324225" cy="3609975"/>
                     </a:xfrm>
                     <a:prstGeom prst="rect">
@@ -2894,8 +2886,6 @@
           </wp:inline>
         </w:drawing>
       </w:r>
-      <w:bookmarkStart w:id="0" w:name="_GoBack"/>
-      <w:bookmarkEnd w:id="0"/>
     </w:p>
     <w:p>
       <w:pPr>
@@ -2915,6 +2905,33 @@
     </w:sectPr>
   </w:body>
 </w:document>
+</file>
+
+<file path=word/comments.xml><?xml version="1.0" encoding="utf-8"?>
+<w:comments xmlns:wpc="http://schemas.microsoft.com/office/word/2010/wordprocessingCanvas" xmlns:mc="http://schemas.openxmlformats.org/markup-compatibility/2006" xmlns:o="urn:schemas-microsoft-com:office:office" xmlns:r="http://schemas.openxmlformats.org/officeDocument/2006/relationships" xmlns:m="http://schemas.openxmlformats.org/officeDocument/2006/math" xmlns:v="urn:schemas-microsoft-com:vml" xmlns:wp14="http://schemas.microsoft.com/office/word/2010/wordprocessingDrawing" xmlns:wp="http://schemas.openxmlformats.org/drawingml/2006/wordprocessingDrawing" xmlns:w10="urn:schemas-microsoft-com:office:word" xmlns:w="http://schemas.openxmlformats.org/wordprocessingml/2006/main" xmlns:w14="http://schemas.microsoft.com/office/word/2010/wordml" xmlns:w15="http://schemas.microsoft.com/office/word/2012/wordml" xmlns:wpg="http://schemas.microsoft.com/office/word/2010/wordprocessingGroup" xmlns:wpi="http://schemas.microsoft.com/office/word/2010/wordprocessingInk" xmlns:wne="http://schemas.microsoft.com/office/word/2006/wordml" xmlns:wps="http://schemas.microsoft.com/office/word/2010/wordprocessingShape" mc:Ignorable="w14 w15 wp14">
+  <w:comment w:id="0" w:author="Sydney Do" w:date="2015-03-09T15:17:00Z" w:initials="SD">
+    <w:p>
+      <w:pPr>
+        <w:pStyle w:val="CommentText"/>
+      </w:pPr>
+      <w:r>
+        <w:rPr>
+          <w:rStyle w:val="CommentReference"/>
+        </w:rPr>
+        <w:annotationRef/>
+      </w:r>
+      <w:r>
+        <w:t>OGA derived O2 is nominally preferred to reduce dependence on O2 tanks</w:t>
+      </w:r>
+    </w:p>
+  </w:comment>
+</w:comments>
+</file>
+
+<file path=word/commentsExtended.xml><?xml version="1.0" encoding="utf-8"?>
+<w15:commentsEx xmlns:wpc="http://schemas.microsoft.com/office/word/2010/wordprocessingCanvas" xmlns:mc="http://schemas.openxmlformats.org/markup-compatibility/2006" xmlns:o="urn:schemas-microsoft-com:office:office" xmlns:r="http://schemas.openxmlformats.org/officeDocument/2006/relationships" xmlns:m="http://schemas.openxmlformats.org/officeDocument/2006/math" xmlns:v="urn:schemas-microsoft-com:vml" xmlns:wp14="http://schemas.microsoft.com/office/word/2010/wordprocessingDrawing" xmlns:wp="http://schemas.openxmlformats.org/drawingml/2006/wordprocessingDrawing" xmlns:w10="urn:schemas-microsoft-com:office:word" xmlns:w="http://schemas.openxmlformats.org/wordprocessingml/2006/main" xmlns:w14="http://schemas.microsoft.com/office/word/2010/wordml" xmlns:w15="http://schemas.microsoft.com/office/word/2012/wordml" xmlns:wpg="http://schemas.microsoft.com/office/word/2010/wordprocessingGroup" xmlns:wpi="http://schemas.microsoft.com/office/word/2010/wordprocessingInk" xmlns:wne="http://schemas.microsoft.com/office/word/2006/wordml" xmlns:wps="http://schemas.microsoft.com/office/word/2010/wordprocessingShape" mc:Ignorable="w14 w15 wp14">
+  <w15:commentEx w15:paraId="2B22D017" w15:done="0"/>
+</w15:commentsEx>
 </file>
 
 <file path=word/numbering.xml><?xml version="1.0" encoding="utf-8"?>
@@ -3035,6 +3052,14 @@
     <w:abstractNumId w:val="0"/>
   </w:num>
 </w:numbering>
+</file>
+
+<file path=word/people.xml><?xml version="1.0" encoding="utf-8"?>
+<w15:people xmlns:wpc="http://schemas.microsoft.com/office/word/2010/wordprocessingCanvas" xmlns:mc="http://schemas.openxmlformats.org/markup-compatibility/2006" xmlns:o="urn:schemas-microsoft-com:office:office" xmlns:r="http://schemas.openxmlformats.org/officeDocument/2006/relationships" xmlns:m="http://schemas.openxmlformats.org/officeDocument/2006/math" xmlns:v="urn:schemas-microsoft-com:vml" xmlns:wp14="http://schemas.microsoft.com/office/word/2010/wordprocessingDrawing" xmlns:wp="http://schemas.openxmlformats.org/drawingml/2006/wordprocessingDrawing" xmlns:w10="urn:schemas-microsoft-com:office:word" xmlns:w="http://schemas.openxmlformats.org/wordprocessingml/2006/main" xmlns:w14="http://schemas.microsoft.com/office/word/2010/wordml" xmlns:w15="http://schemas.microsoft.com/office/word/2012/wordml" xmlns:wpg="http://schemas.microsoft.com/office/word/2010/wordprocessingGroup" xmlns:wpi="http://schemas.microsoft.com/office/word/2010/wordprocessingInk" xmlns:wne="http://schemas.microsoft.com/office/word/2006/wordml" xmlns:wps="http://schemas.microsoft.com/office/word/2010/wordprocessingShape" mc:Ignorable="w14 w15 wp14">
+  <w15:person w15:author="Sydney Do">
+    <w15:presenceInfo w15:providerId="Windows Live" w15:userId="b0082434b5e261ef"/>
+  </w15:person>
+</w15:people>
 </file>
 
 <file path=word/styles.xml><?xml version="1.0" encoding="utf-8"?>
@@ -3512,6 +3537,104 @@
       <w:contextualSpacing/>
     </w:pPr>
   </w:style>
+  <w:style w:type="character" w:styleId="CommentReference">
+    <w:name w:val="annotation reference"/>
+    <w:basedOn w:val="DefaultParagraphFont"/>
+    <w:uiPriority w:val="99"/>
+    <w:semiHidden/>
+    <w:unhideWhenUsed/>
+    <w:rsid w:val="009C4601"/>
+    <w:rPr>
+      <w:sz w:val="16"/>
+      <w:szCs w:val="16"/>
+    </w:rPr>
+  </w:style>
+  <w:style w:type="paragraph" w:styleId="CommentText">
+    <w:name w:val="annotation text"/>
+    <w:basedOn w:val="Normal"/>
+    <w:link w:val="CommentTextChar"/>
+    <w:uiPriority w:val="99"/>
+    <w:semiHidden/>
+    <w:unhideWhenUsed/>
+    <w:rsid w:val="009C4601"/>
+    <w:pPr>
+      <w:spacing w:line="240" w:lineRule="auto"/>
+    </w:pPr>
+    <w:rPr>
+      <w:sz w:val="20"/>
+      <w:szCs w:val="20"/>
+    </w:rPr>
+  </w:style>
+  <w:style w:type="character" w:customStyle="1" w:styleId="CommentTextChar">
+    <w:name w:val="Comment Text Char"/>
+    <w:basedOn w:val="DefaultParagraphFont"/>
+    <w:link w:val="CommentText"/>
+    <w:uiPriority w:val="99"/>
+    <w:semiHidden/>
+    <w:rsid w:val="009C4601"/>
+    <w:rPr>
+      <w:sz w:val="20"/>
+      <w:szCs w:val="20"/>
+    </w:rPr>
+  </w:style>
+  <w:style w:type="paragraph" w:styleId="CommentSubject">
+    <w:name w:val="annotation subject"/>
+    <w:basedOn w:val="CommentText"/>
+    <w:next w:val="CommentText"/>
+    <w:link w:val="CommentSubjectChar"/>
+    <w:uiPriority w:val="99"/>
+    <w:semiHidden/>
+    <w:unhideWhenUsed/>
+    <w:rsid w:val="009C4601"/>
+    <w:rPr>
+      <w:b/>
+      <w:bCs/>
+    </w:rPr>
+  </w:style>
+  <w:style w:type="character" w:customStyle="1" w:styleId="CommentSubjectChar">
+    <w:name w:val="Comment Subject Char"/>
+    <w:basedOn w:val="CommentTextChar"/>
+    <w:link w:val="CommentSubject"/>
+    <w:uiPriority w:val="99"/>
+    <w:semiHidden/>
+    <w:rsid w:val="009C4601"/>
+    <w:rPr>
+      <w:b/>
+      <w:bCs/>
+      <w:sz w:val="20"/>
+      <w:szCs w:val="20"/>
+    </w:rPr>
+  </w:style>
+  <w:style w:type="paragraph" w:styleId="BalloonText">
+    <w:name w:val="Balloon Text"/>
+    <w:basedOn w:val="Normal"/>
+    <w:link w:val="BalloonTextChar"/>
+    <w:uiPriority w:val="99"/>
+    <w:semiHidden/>
+    <w:unhideWhenUsed/>
+    <w:rsid w:val="009C4601"/>
+    <w:pPr>
+      <w:spacing w:after="0" w:line="240" w:lineRule="auto"/>
+    </w:pPr>
+    <w:rPr>
+      <w:rFonts w:ascii="Segoe UI" w:hAnsi="Segoe UI" w:cs="Segoe UI"/>
+      <w:sz w:val="18"/>
+      <w:szCs w:val="18"/>
+    </w:rPr>
+  </w:style>
+  <w:style w:type="character" w:customStyle="1" w:styleId="BalloonTextChar">
+    <w:name w:val="Balloon Text Char"/>
+    <w:basedOn w:val="DefaultParagraphFont"/>
+    <w:link w:val="BalloonText"/>
+    <w:uiPriority w:val="99"/>
+    <w:semiHidden/>
+    <w:rsid w:val="009C4601"/>
+    <w:rPr>
+      <w:rFonts w:ascii="Segoe UI" w:hAnsi="Segoe UI" w:cs="Segoe UI"/>
+      <w:sz w:val="18"/>
+      <w:szCs w:val="18"/>
+    </w:rPr>
+  </w:style>
 </w:styles>
 </file>
 

</xml_diff>